<commit_message>
Changed the naming convention
</commit_message>
<xml_diff>
--- a/output/resume-it.docx
+++ b/output/resume-it.docx
@@ -6,9 +6,9 @@
       <w:pPr>
         <w:pStyle w:val="Heading1"/>
       </w:pPr>
-      <w:bookmarkStart w:id="20" w:name="billy-wade"/>
-      <w:r>
-        <w:t xml:space="preserve">Billy Wade</w:t>
+      <w:bookmarkStart w:id="20" w:name="trey-merkley"/>
+      <w:r>
+        <w:t xml:space="preserve">Trey Merkley</w:t>
       </w:r>
       <w:bookmarkEnd w:id="20"/>
     </w:p>
@@ -51,7 +51,7 @@
               <w:jc w:val="left"/>
             </w:pPr>
             <w:r>
-              <w:t xml:space="preserve">github.com/billywade</w:t>
+              <w:t xml:space="preserve">github.com/treymerkley</w:t>
             </w:r>
           </w:p>
         </w:tc>
@@ -83,7 +83,7 @@
         <w:pStyle w:val="FirstParagraph"/>
       </w:pPr>
       <w:r>
-        <w:t xml:space="preserve">I’m a student at OSU’s satellite campus in Okmulgee majoring in software development and information security.</w:t>
+        <w:t xml:space="preserve">I’m a graduate of OSU’s satellite campus in Okmulgee, having majored in software development and information security.</w:t>
       </w:r>
     </w:p>
     <w:p>

</xml_diff>